<commit_message>
add all index except webapp index
</commit_message>
<xml_diff>
--- a/指导文档/使用指导.docx
+++ b/指导文档/使用指导.docx
@@ -157,6 +157,7 @@
       <w:pPr>
         <w:jc w:val="left"/>
         <w:rPr>
+          <w:rFonts w:hint="eastAsia"/>
           <w:sz w:val="24"/>
           <w:szCs w:val="24"/>
         </w:rPr>
@@ -185,6 +186,14 @@
           <w:szCs w:val="24"/>
         </w:rPr>
       </w:pPr>
+      <w:r>
+        <w:rPr>
+          <w:rFonts w:hint="eastAsia"/>
+          <w:sz w:val="24"/>
+          <w:szCs w:val="24"/>
+        </w:rPr>
+        <w:t>例如：</w:t>
+      </w:r>
     </w:p>
     <w:p>
       <w:pPr>
@@ -196,11 +205,10 @@
       </w:pPr>
       <w:r>
         <w:rPr>
-          <w:rFonts w:hint="eastAsia"/>
-          <w:sz w:val="24"/>
-          <w:szCs w:val="24"/>
-        </w:rPr>
-        <w:t>例如：</w:t>
+          <w:sz w:val="24"/>
+          <w:szCs w:val="24"/>
+        </w:rPr>
+        <w:t>asd234|172.32.104.44|8999|TOMCAT</w:t>
       </w:r>
     </w:p>
     <w:p>
@@ -216,7 +224,7 @@
           <w:sz w:val="24"/>
           <w:szCs w:val="24"/>
         </w:rPr>
-        <w:t>asd234|172.32.104.44|8999|TOMCAT</w:t>
+        <w:t>fdfasd234|172.32.104.45|8999|TOMCAT</w:t>
       </w:r>
     </w:p>
     <w:p>
@@ -232,7 +240,7 @@
           <w:sz w:val="24"/>
           <w:szCs w:val="24"/>
         </w:rPr>
-        <w:t>fdfasd234|172.32.104.45|8999|TOMCAT</w:t>
+        <w:t>dfdfdf4|172.32.104.46|8999|TOMCAT</w:t>
       </w:r>
     </w:p>
     <w:p>
@@ -243,13 +251,6 @@
           <w:szCs w:val="24"/>
         </w:rPr>
       </w:pPr>
-      <w:r>
-        <w:rPr>
-          <w:sz w:val="24"/>
-          <w:szCs w:val="24"/>
-        </w:rPr>
-        <w:t>dfdfdf4|172.32.104.46|8999|TOMCAT</w:t>
-      </w:r>
     </w:p>
     <w:p>
       <w:pPr>
@@ -259,6 +260,21 @@
           <w:szCs w:val="24"/>
         </w:rPr>
       </w:pPr>
+      <w:r>
+        <w:rPr>
+          <w:rFonts w:hint="eastAsia"/>
+          <w:sz w:val="24"/>
+          <w:szCs w:val="24"/>
+        </w:rPr>
+        <w:t>使用方法：</w:t>
+      </w:r>
+      <w:r>
+        <w:rPr>
+          <w:sz w:val="24"/>
+          <w:szCs w:val="24"/>
+        </w:rPr>
+        <w:t>nohup ./xxx &amp;</w:t>
+      </w:r>
     </w:p>
     <w:p>
       <w:pPr>
@@ -270,61 +286,23 @@
       </w:pPr>
       <w:r>
         <w:rPr>
-          <w:rFonts w:hint="eastAsia"/>
-          <w:sz w:val="24"/>
-          <w:szCs w:val="24"/>
-        </w:rPr>
-        <w:t>使用方法：</w:t>
-      </w:r>
-      <w:r>
-        <w:rPr>
-          <w:sz w:val="24"/>
-          <w:szCs w:val="24"/>
-        </w:rPr>
-        <w:t>nohup ./xxx &amp;</w:t>
+          <w:sz w:val="24"/>
+          <w:szCs w:val="24"/>
+        </w:rPr>
+        <w:t>xxx表示编译后的二进制程序名</w:t>
       </w:r>
     </w:p>
     <w:p>
       <w:pPr>
         <w:jc w:val="left"/>
         <w:rPr>
-          <w:sz w:val="24"/>
-          <w:szCs w:val="24"/>
-        </w:rPr>
-      </w:pPr>
-      <w:r>
-        <w:rPr>
-          <w:sz w:val="24"/>
-          <w:szCs w:val="24"/>
-        </w:rPr>
-        <w:t>xxx表示编译后的二进制程序名</w:t>
-      </w:r>
-    </w:p>
-    <w:p>
-      <w:pPr>
-        <w:jc w:val="left"/>
-        <w:rPr>
-          <w:sz w:val="24"/>
-          <w:szCs w:val="24"/>
-        </w:rPr>
-      </w:pPr>
-    </w:p>
-    <w:p>
-      <w:pPr>
-        <w:jc w:val="left"/>
-        <w:rPr>
-          <w:sz w:val="24"/>
-          <w:szCs w:val="24"/>
-        </w:rPr>
-      </w:pPr>
-      <w:r>
-        <w:rPr>
-          <w:rFonts w:hint="eastAsia"/>
-          <w:sz w:val="24"/>
-          <w:szCs w:val="24"/>
-        </w:rPr>
-        <w:t>问题：现在这个版本是写的固定的配置文件路径，下一版本会修改成将路径写入命令行中</w:t>
-      </w:r>
+          <w:rFonts w:hint="eastAsia"/>
+          <w:sz w:val="24"/>
+          <w:szCs w:val="24"/>
+        </w:rPr>
+      </w:pPr>
+      <w:bookmarkStart w:id="0" w:name="_GoBack"/>
+      <w:bookmarkEnd w:id="0"/>
     </w:p>
     <w:p>
       <w:pPr>
@@ -334,72 +312,72 @@
         <w:rPr>
           <w:rFonts w:hint="eastAsia"/>
         </w:rPr>
+        <w:t>采集机配置说明</w:t>
+      </w:r>
+    </w:p>
+    <w:p>
+      <w:r>
+        <w:rPr>
+          <w:rFonts w:hint="eastAsia"/>
+        </w:rPr>
+        <w:t>由于本程序需要nrjm</w:t>
+      </w:r>
+      <w:r>
+        <w:t>x</w:t>
+      </w:r>
+      <w:r>
+        <w:rPr>
+          <w:rFonts w:hint="eastAsia"/>
+        </w:rPr>
+        <w:t>程序包的支持，所以在启动本程序之前需要安装n</w:t>
+      </w:r>
+      <w:r>
+        <w:t>rjmx</w:t>
+      </w:r>
+      <w:r>
+        <w:rPr>
+          <w:rFonts w:hint="eastAsia"/>
+        </w:rPr>
+        <w:t>。</w:t>
+      </w:r>
+    </w:p>
+    <w:p>
+      <w:pPr>
+        <w:pStyle w:val="3"/>
+      </w:pPr>
+      <w:r>
+        <w:rPr>
+          <w:rFonts w:hint="eastAsia"/>
+        </w:rPr>
+        <w:t>可连接外网的机器</w:t>
+      </w:r>
+    </w:p>
+    <w:p>
+      <w:r>
+        <w:rPr>
+          <w:rFonts w:hint="eastAsia"/>
+        </w:rPr>
+        <w:t>对于可以连接外网的机器，可以采用以下方式安装n</w:t>
+      </w:r>
+      <w:r>
+        <w:t>rjmx</w:t>
+      </w:r>
+      <w:r>
+        <w:rPr>
+          <w:rFonts w:hint="eastAsia"/>
+        </w:rPr>
+        <w:t>包</w:t>
+      </w:r>
+    </w:p>
+    <w:p>
+      <w:pPr>
+        <w:pStyle w:val="4"/>
+      </w:pPr>
+      <w:r>
+        <w:rPr>
+          <w:rFonts w:hint="eastAsia"/>
+        </w:rPr>
         <w:lastRenderedPageBreak/>
-        <w:t>采集机配置说明</w:t>
-      </w:r>
-    </w:p>
-    <w:p>
-      <w:r>
-        <w:rPr>
-          <w:rFonts w:hint="eastAsia"/>
-        </w:rPr>
-        <w:t>由于本程序需要nrjm</w:t>
-      </w:r>
-      <w:r>
-        <w:t>x</w:t>
-      </w:r>
-      <w:r>
-        <w:rPr>
-          <w:rFonts w:hint="eastAsia"/>
-        </w:rPr>
-        <w:t>程序包的支持，所以在启动本程序之前需要安装n</w:t>
-      </w:r>
-      <w:r>
-        <w:t>rjmx</w:t>
-      </w:r>
-      <w:r>
-        <w:rPr>
-          <w:rFonts w:hint="eastAsia"/>
-        </w:rPr>
-        <w:t>。</w:t>
-      </w:r>
-    </w:p>
-    <w:p>
-      <w:pPr>
-        <w:pStyle w:val="3"/>
-      </w:pPr>
-      <w:r>
-        <w:rPr>
-          <w:rFonts w:hint="eastAsia"/>
-        </w:rPr>
-        <w:t>可连接外网的机器</w:t>
-      </w:r>
-    </w:p>
-    <w:p>
-      <w:r>
-        <w:rPr>
-          <w:rFonts w:hint="eastAsia"/>
-        </w:rPr>
-        <w:t>对于可以连接外网的机器，可以采用以下方式安装n</w:t>
-      </w:r>
-      <w:r>
-        <w:t>rjmx</w:t>
-      </w:r>
-      <w:r>
-        <w:rPr>
-          <w:rFonts w:hint="eastAsia"/>
-        </w:rPr>
-        <w:t>包</w:t>
-      </w:r>
-    </w:p>
-    <w:p>
-      <w:pPr>
-        <w:pStyle w:val="4"/>
-      </w:pPr>
-      <w:r>
-        <w:rPr>
-          <w:rFonts w:hint="eastAsia"/>
-        </w:rPr>
         <w:t>c</w:t>
       </w:r>
       <w:r>
@@ -628,7 +606,6 @@
         <w:rPr>
           <w:noProof/>
         </w:rPr>
-        <w:lastRenderedPageBreak/>
         <w:drawing>
           <wp:inline distT="0" distB="0" distL="0" distR="0">
             <wp:extent cx="5274310" cy="1783958"/>
@@ -739,6 +716,7 @@
         <w:pStyle w:val="2"/>
       </w:pPr>
       <w:r>
+        <w:lastRenderedPageBreak/>
         <w:t>Jmx</w:t>
       </w:r>
       <w:r>
@@ -1181,8 +1159,6 @@
         </w:rPr>
         <w:t>机器</w:t>
       </w:r>
-      <w:bookmarkStart w:id="0" w:name="_GoBack"/>
-      <w:bookmarkEnd w:id="0"/>
       <w:r>
         <w:rPr>
           <w:rFonts w:ascii="微软雅黑" w:eastAsia="微软雅黑" w:hAnsi="微软雅黑" w:cs="Calibri" w:hint="eastAsia"/>
@@ -1238,7 +1214,6 @@
         <w:rPr>
           <w:rFonts w:hint="eastAsia"/>
         </w:rPr>
-        <w:lastRenderedPageBreak/>
         <w:t>.</w:t>
       </w:r>
       <w:r>

</xml_diff>